<commit_message>
add week 3 lab sheet
</commit_message>
<xml_diff>
--- a/LABlogbook.docx
+++ b/LABlogbook.docx
@@ -56,6 +56,7 @@
       </w:pPr>
       <w:r>
         <w:rPr>
+          <w:noProof/>
           <w:sz w:val="44"/>
           <w:szCs w:val="44"/>
           <w:u w:val="single"/>
@@ -108,6 +109,7 @@
       </w:pPr>
       <w:r>
         <w:rPr>
+          <w:noProof/>
           <w:sz w:val="44"/>
           <w:szCs w:val="44"/>
           <w:u w:val="single"/>
@@ -161,6 +163,7 @@
       </w:pPr>
       <w:r>
         <w:rPr>
+          <w:noProof/>
           <w:sz w:val="44"/>
           <w:szCs w:val="44"/>
           <w:u w:val="single"/>
@@ -213,6 +216,7 @@
       </w:pPr>
       <w:r>
         <w:rPr>
+          <w:noProof/>
           <w:sz w:val="44"/>
           <w:szCs w:val="44"/>
           <w:u w:val="single"/>
@@ -266,6 +270,7 @@
       </w:pPr>
       <w:r>
         <w:rPr>
+          <w:noProof/>
           <w:sz w:val="44"/>
           <w:szCs w:val="44"/>
           <w:u w:val="single"/>
@@ -319,6 +324,7 @@
       </w:pPr>
       <w:r>
         <w:rPr>
+          <w:noProof/>
           <w:sz w:val="44"/>
           <w:szCs w:val="44"/>
           <w:u w:val="single"/>
@@ -371,6 +377,7 @@
       </w:pPr>
       <w:r>
         <w:rPr>
+          <w:noProof/>
           <w:sz w:val="44"/>
           <w:szCs w:val="44"/>
           <w:u w:val="single"/>
@@ -504,6 +511,7 @@
       </w:pPr>
       <w:r>
         <w:rPr>
+          <w:noProof/>
           <w:sz w:val="44"/>
           <w:szCs w:val="44"/>
           <w:u w:val="single"/>
@@ -600,6 +608,7 @@
       </w:pPr>
       <w:r>
         <w:rPr>
+          <w:noProof/>
           <w:sz w:val="44"/>
           <w:szCs w:val="44"/>
           <w:u w:val="single"/>
@@ -699,6 +708,48 @@
           <w:u w:val="single"/>
         </w:rPr>
       </w:pPr>
+      <w:r>
+        <w:rPr>
+          <w:sz w:val="44"/>
+          <w:szCs w:val="44"/>
+          <w:u w:val="single"/>
+        </w:rPr>
+        <w:drawing>
+          <wp:inline distT="0" distB="0" distL="0" distR="0" wp14:anchorId="4BD1B8C8" wp14:editId="4E37EB6A">
+            <wp:extent cx="5731510" cy="3358515"/>
+            <wp:effectExtent l="0" t="0" r="2540" b="0"/>
+            <wp:docPr id="1688699552" name="Picture 1"/>
+            <wp:cNvGraphicFramePr>
+              <a:graphicFrameLocks xmlns:a="http://schemas.openxmlformats.org/drawingml/2006/main" noChangeAspect="1"/>
+            </wp:cNvGraphicFramePr>
+            <a:graphic xmlns:a="http://schemas.openxmlformats.org/drawingml/2006/main">
+              <a:graphicData uri="http://schemas.openxmlformats.org/drawingml/2006/picture">
+                <pic:pic xmlns:pic="http://schemas.openxmlformats.org/drawingml/2006/picture">
+                  <pic:nvPicPr>
+                    <pic:cNvPr id="1688699552" name=""/>
+                    <pic:cNvPicPr/>
+                  </pic:nvPicPr>
+                  <pic:blipFill>
+                    <a:blip r:embed="rId13"/>
+                    <a:stretch>
+                      <a:fillRect/>
+                    </a:stretch>
+                  </pic:blipFill>
+                  <pic:spPr>
+                    <a:xfrm>
+                      <a:off x="0" y="0"/>
+                      <a:ext cx="5731510" cy="3358515"/>
+                    </a:xfrm>
+                    <a:prstGeom prst="rect">
+                      <a:avLst/>
+                    </a:prstGeom>
+                  </pic:spPr>
+                </pic:pic>
+              </a:graphicData>
+            </a:graphic>
+          </wp:inline>
+        </w:drawing>
+      </w:r>
     </w:p>
     <w:p>
       <w:pPr>
@@ -1355,6 +1406,7 @@
   <w:style w:type="character" w:default="1" w:styleId="DefaultParagraphFont">
     <w:name w:val="Default Paragraph Font"/>
     <w:uiPriority w:val="1"/>
+    <w:semiHidden/>
     <w:unhideWhenUsed/>
   </w:style>
   <w:style w:type="table" w:default="1" w:styleId="TableNormal">

</xml_diff>